<commit_message>
Update Apostila.docx and adding file of IIR filter in VHDL
</commit_message>
<xml_diff>
--- a/1_LINGUAGENS_HDL_E_VHDL/1_VERILOG_VHDL_E_SYSTEMVERILOG/apostila.docx
+++ b/1_LINGUAGENS_HDL_E_VHDL/1_VERILOG_VHDL_E_SYSTEMVERILOG/apostila.docx
@@ -9026,7 +9026,7 @@
         </w:rPr>
         <w:lastRenderedPageBreak/>
         <w:drawing>
-          <wp:inline distT="0" distB="0" distL="0" distR="0" wp14:anchorId="2B0D7F5E" wp14:editId="23D2D3CD">
+          <wp:inline distT="0" distB="0" distL="0" distR="0" wp14:anchorId="2B0D7F5E" wp14:editId="22F0EC17">
             <wp:extent cx="4517689" cy="3550441"/>
             <wp:effectExtent l="0" t="0" r="0" b="0"/>
             <wp:docPr id="1749940747" name="Picture 5"/>
@@ -9794,6 +9794,14 @@
       <w:r>
         <w:rPr>
           <w:rFonts w:cstheme="minorHAnsi"/>
+          <w:i/>
+          <w:iCs/>
+        </w:rPr>
+        <w:t xml:space="preserve"> R2025b</w:t>
+      </w:r>
+      <w:r>
+        <w:rPr>
+          <w:rFonts w:cstheme="minorHAnsi"/>
         </w:rPr>
         <w:t>.</w:t>
       </w:r>
@@ -10628,7 +10636,7 @@
         </w:rPr>
         <w:lastRenderedPageBreak/>
         <w:drawing>
-          <wp:inline distT="0" distB="0" distL="0" distR="0" wp14:anchorId="02CD9F2C" wp14:editId="07FA2E67">
+          <wp:inline distT="0" distB="0" distL="0" distR="0" wp14:anchorId="02CD9F2C" wp14:editId="4DCF40AC">
             <wp:extent cx="4401820" cy="3530748"/>
             <wp:effectExtent l="0" t="0" r="0" b="0"/>
             <wp:docPr id="1518598078" name="Picture 6"/>
@@ -11095,7 +11103,7 @@
           <w:noProof/>
         </w:rPr>
         <w:drawing>
-          <wp:inline distT="0" distB="0" distL="0" distR="0" wp14:anchorId="476171F5" wp14:editId="6C474716">
+          <wp:inline distT="0" distB="0" distL="0" distR="0" wp14:anchorId="476171F5" wp14:editId="609BA329">
             <wp:extent cx="3784589" cy="3087918"/>
             <wp:effectExtent l="0" t="0" r="6985" b="0"/>
             <wp:docPr id="1980631769" name="Picture 1"/>
@@ -11158,6 +11166,38 @@
         </w:rPr>
         <w:t>4 - Aparecerá a janela abaixo.</w:t>
       </w:r>
+      <w:r>
+        <w:rPr>
+          <w:rFonts w:cstheme="minorHAnsi"/>
+        </w:rPr>
+        <w:t xml:space="preserve"> E click no módulo </w:t>
+      </w:r>
+      <w:r>
+        <w:rPr>
+          <w:rFonts w:cstheme="minorHAnsi"/>
+          <w:i/>
+          <w:iCs/>
+        </w:rPr>
+        <w:t xml:space="preserve">Input </w:t>
+      </w:r>
+      <w:proofErr w:type="spellStart"/>
+      <w:r>
+        <w:rPr>
+          <w:rFonts w:cstheme="minorHAnsi"/>
+          <w:i/>
+          <w:iCs/>
+        </w:rPr>
+        <w:t>Stimulus</w:t>
+      </w:r>
+      <w:proofErr w:type="spellEnd"/>
+      <w:r>
+        <w:rPr>
+          <w:rFonts w:cstheme="minorHAnsi"/>
+          <w:i/>
+          <w:iCs/>
+        </w:rPr>
+        <w:t>.</w:t>
+      </w:r>
     </w:p>
     <w:p>
       <w:pPr>
@@ -11170,18 +11210,14 @@
       <w:r>
         <w:rPr>
           <w:rFonts w:cstheme="minorHAnsi"/>
-          <w:b/>
-          <w:bCs/>
           <w:noProof/>
-          <w:sz w:val="40"/>
-          <w:szCs w:val="40"/>
         </w:rPr>
         <w:lastRenderedPageBreak/>
         <w:drawing>
-          <wp:inline distT="0" distB="0" distL="0" distR="0" wp14:anchorId="20B66A9F" wp14:editId="68CF1AE2">
-            <wp:extent cx="5943600" cy="3176270"/>
-            <wp:effectExtent l="0" t="0" r="0" b="5080"/>
-            <wp:docPr id="733445927" name="Picture 3"/>
+          <wp:inline distT="0" distB="0" distL="0" distR="0" wp14:anchorId="2390B90B" wp14:editId="634B7385">
+            <wp:extent cx="5943600" cy="3067685"/>
+            <wp:effectExtent l="0" t="0" r="0" b="0"/>
+            <wp:docPr id="1724799185" name="Picture 1"/>
             <wp:cNvGraphicFramePr>
               <a:graphicFrameLocks xmlns:a="http://schemas.openxmlformats.org/drawingml/2006/main" noChangeAspect="1"/>
             </wp:cNvGraphicFramePr>
@@ -11189,7 +11225,7 @@
               <a:graphicData uri="http://schemas.openxmlformats.org/drawingml/2006/picture">
                 <pic:pic xmlns:pic="http://schemas.openxmlformats.org/drawingml/2006/picture">
                   <pic:nvPicPr>
-                    <pic:cNvPr id="733445927" name="Picture 733445927"/>
+                    <pic:cNvPr id="1724799185" name="Picture 1724799185"/>
                     <pic:cNvPicPr/>
                   </pic:nvPicPr>
                   <pic:blipFill>
@@ -11207,7 +11243,7 @@
                   <pic:spPr>
                     <a:xfrm>
                       <a:off x="0" y="0"/>
-                      <a:ext cx="5943600" cy="3176270"/>
+                      <a:ext cx="5943600" cy="3067685"/>
                     </a:xfrm>
                     <a:prstGeom prst="rect">
                       <a:avLst/>
@@ -11218,6 +11254,127 @@
             </a:graphic>
           </wp:inline>
         </w:drawing>
+      </w:r>
+    </w:p>
+    <w:p>
+      <w:pPr>
+        <w:jc w:val="both"/>
+        <w:rPr>
+          <w:rFonts w:cstheme="minorHAnsi"/>
+          <w:noProof/>
+        </w:rPr>
+      </w:pPr>
+      <w:r>
+        <w:rPr>
+          <w:rFonts w:cstheme="minorHAnsi"/>
+          <w:noProof/>
+        </w:rPr>
+        <w:t xml:space="preserve">6 – No lado esquerdo existe um </w:t>
+      </w:r>
+      <w:r>
+        <w:rPr>
+          <w:rFonts w:cstheme="minorHAnsi"/>
+          <w:noProof/>
+        </w:rPr>
+        <w:t>campo para codificar o testbech no Input settings. Copie e cole o código abaixo.</w:t>
+      </w:r>
+    </w:p>
+    <w:p>
+      <w:pPr>
+        <w:jc w:val="both"/>
+        <w:rPr>
+          <w:rFonts w:cstheme="minorHAnsi"/>
+          <w:noProof/>
+        </w:rPr>
+      </w:pPr>
+    </w:p>
+    <w:p>
+      <w:pPr>
+        <w:jc w:val="both"/>
+        <w:rPr>
+          <w:rFonts w:ascii="Cascadia Code ExtraLight" w:hAnsi="Cascadia Code ExtraLight" w:cs="Cascadia Code ExtraLight"/>
+          <w:noProof/>
+        </w:rPr>
+      </w:pPr>
+      <w:r>
+        <w:rPr>
+          <w:rFonts w:ascii="Cascadia Code ExtraLight" w:hAnsi="Cascadia Code ExtraLight" w:cs="Cascadia Code ExtraLight"/>
+          <w:noProof/>
+        </w:rPr>
+        <w:t>fs = 44.1e3; % Original sampling frequency: 44.1 kHz</w:t>
+      </w:r>
+    </w:p>
+    <w:p>
+      <w:pPr>
+        <w:jc w:val="both"/>
+        <w:rPr>
+          <w:rFonts w:ascii="Cascadia Code ExtraLight" w:hAnsi="Cascadia Code ExtraLight" w:cs="Cascadia Code ExtraLight"/>
+          <w:noProof/>
+        </w:rPr>
+      </w:pPr>
+    </w:p>
+    <w:p>
+      <w:pPr>
+        <w:jc w:val="both"/>
+        <w:rPr>
+          <w:rFonts w:ascii="Cascadia Code ExtraLight" w:hAnsi="Cascadia Code ExtraLight" w:cs="Cascadia Code ExtraLight"/>
+          <w:noProof/>
+        </w:rPr>
+      </w:pPr>
+      <w:r>
+        <w:rPr>
+          <w:rFonts w:ascii="Cascadia Code ExtraLight" w:hAnsi="Cascadia Code ExtraLight" w:cs="Cascadia Code ExtraLight"/>
+          <w:noProof/>
+        </w:rPr>
+        <w:t>n = [0:1023]; % 1024 samples</w:t>
+      </w:r>
+    </w:p>
+    <w:p>
+      <w:pPr>
+        <w:jc w:val="both"/>
+        <w:rPr>
+          <w:rFonts w:ascii="Cascadia Code ExtraLight" w:hAnsi="Cascadia Code ExtraLight" w:cs="Cascadia Code ExtraLight"/>
+          <w:noProof/>
+        </w:rPr>
+      </w:pPr>
+      <w:r>
+        <w:rPr>
+          <w:rFonts w:ascii="Cascadia Code ExtraLight" w:hAnsi="Cascadia Code ExtraLight" w:cs="Cascadia Code ExtraLight"/>
+          <w:noProof/>
+        </w:rPr>
+        <w:t>d =  [sin(2*pi*1e3/fs*n.')]+[sin(2*pi*20e3/fs*n.')];</w:t>
+      </w:r>
+    </w:p>
+    <w:p>
+      <w:pPr>
+        <w:jc w:val="both"/>
+        <w:rPr>
+          <w:rFonts w:ascii="Cascadia Code ExtraLight" w:hAnsi="Cascadia Code ExtraLight" w:cs="Cascadia Code ExtraLight"/>
+          <w:noProof/>
+        </w:rPr>
+      </w:pPr>
+      <w:r>
+        <w:rPr>
+          <w:rFonts w:ascii="Cascadia Code ExtraLight" w:hAnsi="Cascadia Code ExtraLight" w:cs="Cascadia Code ExtraLight"/>
+          <w:noProof/>
+        </w:rPr>
+        <w:t>testbench.data = fi(d,true,16,8);</w:t>
+      </w:r>
+    </w:p>
+    <w:p>
+      <w:pPr>
+        <w:jc w:val="both"/>
+        <w:rPr>
+          <w:rFonts w:cstheme="minorHAnsi"/>
+          <w:noProof/>
+        </w:rPr>
+      </w:pPr>
+      <w:r>
+        <w:rPr>
+          <w:rFonts w:cstheme="minorHAnsi"/>
+          <w:noProof/>
+        </w:rPr>
+        <w:t>7 – Clique em apply.</w:t>
       </w:r>
     </w:p>
     <w:p>
@@ -11362,8 +11519,9 @@
           <w:rFonts w:cstheme="minorHAnsi"/>
           <w:noProof/>
         </w:rPr>
+        <w:lastRenderedPageBreak/>
         <w:drawing>
-          <wp:inline distT="0" distB="0" distL="0" distR="0" wp14:anchorId="3CA57222" wp14:editId="0D453B4A">
+          <wp:inline distT="0" distB="0" distL="0" distR="0" wp14:anchorId="3CA57222" wp14:editId="3E87300F">
             <wp:extent cx="2828268" cy="2286787"/>
             <wp:effectExtent l="0" t="0" r="0" b="0"/>
             <wp:docPr id="93842143" name="Picture 6"/>
@@ -11416,14 +11574,61 @@
         <w:rPr>
           <w:rFonts w:cstheme="minorHAnsi"/>
         </w:rPr>
-        <w:lastRenderedPageBreak/>
-        <w:t>7</w:t>
-      </w:r>
-      <w:r>
-        <w:rPr>
-          <w:rFonts w:cstheme="minorHAnsi"/>
-        </w:rPr>
-        <w:t xml:space="preserve"> – Clique em </w:t>
+        <w:t xml:space="preserve">8 – Salve o Projeto em </w:t>
+      </w:r>
+      <w:proofErr w:type="spellStart"/>
+      <w:r>
+        <w:rPr>
+          <w:rFonts w:cstheme="minorHAnsi"/>
+          <w:i/>
+          <w:iCs/>
+        </w:rPr>
+        <w:t>Save</w:t>
+      </w:r>
+      <w:proofErr w:type="spellEnd"/>
+      <w:r>
+        <w:rPr>
+          <w:rFonts w:cstheme="minorHAnsi"/>
+          <w:i/>
+          <w:iCs/>
+        </w:rPr>
+        <w:t xml:space="preserve"> </w:t>
+      </w:r>
+      <w:proofErr w:type="spellStart"/>
+      <w:r>
+        <w:rPr>
+          <w:rFonts w:cstheme="minorHAnsi"/>
+          <w:i/>
+          <w:iCs/>
+        </w:rPr>
+        <w:t>Session</w:t>
+      </w:r>
+      <w:proofErr w:type="spellEnd"/>
+      <w:r>
+        <w:rPr>
+          <w:rFonts w:cstheme="minorHAnsi"/>
+        </w:rPr>
+        <w:t>. Grave o projeto numa pasta na raiz</w:t>
+      </w:r>
+      <w:r>
+        <w:rPr>
+          <w:rFonts w:cstheme="minorHAnsi"/>
+        </w:rPr>
+        <w:t xml:space="preserve"> (exemplo: c:\proj_IIR). F</w:t>
+      </w:r>
+    </w:p>
+    <w:p>
+      <w:pPr>
+        <w:jc w:val="both"/>
+        <w:rPr>
+          <w:rFonts w:cstheme="minorHAnsi"/>
+        </w:rPr>
+      </w:pPr>
+      <w:r>
+        <w:rPr>
+          <w:rFonts w:cstheme="minorHAnsi"/>
+        </w:rPr>
+        <w:t xml:space="preserve">7 – Clique em </w:t>
       </w:r>
       <w:proofErr w:type="spellStart"/>
       <w:r>
@@ -11488,7 +11693,7 @@
                     <pic:cNvPicPr/>
                   </pic:nvPicPr>
                   <pic:blipFill rotWithShape="1">
-                    <a:blip r:embed="rId31">
+                    <a:blip r:embed="rId34">
                       <a:extLst>
                         <a:ext uri="{28A0092B-C50C-407E-A947-70E740481C1C}">
                           <a14:useLocalDpi xmlns:a14="http://schemas.microsoft.com/office/drawing/2010/main" val="0"/>
@@ -11528,10 +11733,1118 @@
       <w:pPr>
         <w:jc w:val="both"/>
         <w:rPr>
-          <w:rFonts w:cstheme="minorHAnsi"/>
+          <w:b/>
+          <w:bCs/>
+        </w:rPr>
+      </w:pPr>
+      <w:r>
+        <w:rPr>
+          <w:rFonts w:cstheme="minorHAnsi"/>
+          <w:b/>
+          <w:bCs/>
           <w:noProof/>
         </w:rPr>
-      </w:pPr>
+        <w:t>3</w:t>
+      </w:r>
+      <w:r>
+        <w:rPr>
+          <w:b/>
+          <w:bCs/>
+        </w:rPr>
+        <w:t xml:space="preserve">ª Parte Simulação no </w:t>
+      </w:r>
+      <w:proofErr w:type="spellStart"/>
+      <w:r>
+        <w:rPr>
+          <w:b/>
+          <w:bCs/>
+        </w:rPr>
+        <w:t>ModelSim</w:t>
+      </w:r>
+      <w:proofErr w:type="spellEnd"/>
+      <w:r>
+        <w:rPr>
+          <w:b/>
+          <w:bCs/>
+        </w:rPr>
+        <w:t>.</w:t>
+      </w:r>
+    </w:p>
+    <w:p>
+      <w:pPr>
+        <w:jc w:val="both"/>
+      </w:pPr>
+      <w:r>
+        <w:t xml:space="preserve">1-Abra o </w:t>
+      </w:r>
+      <w:proofErr w:type="spellStart"/>
+      <w:r>
+        <w:t>ModelSim</w:t>
+      </w:r>
+      <w:proofErr w:type="spellEnd"/>
+      <w:r>
+        <w:t>.</w:t>
+      </w:r>
+    </w:p>
+    <w:p>
+      <w:pPr>
+        <w:jc w:val="both"/>
+      </w:pPr>
+      <w:r>
+        <w:t>2-Clique em File-&gt;New-&gt;</w:t>
+      </w:r>
+      <w:proofErr w:type="gramStart"/>
+      <w:r>
+        <w:t>Project..</w:t>
+      </w:r>
+      <w:proofErr w:type="gramEnd"/>
+    </w:p>
+    <w:p>
+      <w:pPr>
+        <w:jc w:val="both"/>
+      </w:pPr>
+      <w:r>
+        <w:t xml:space="preserve">3 - Em Project </w:t>
+      </w:r>
+      <w:proofErr w:type="spellStart"/>
+      <w:r>
+        <w:t>Location</w:t>
+      </w:r>
+      <w:proofErr w:type="spellEnd"/>
+      <w:r>
+        <w:t xml:space="preserve">. Clique em </w:t>
+      </w:r>
+      <w:proofErr w:type="spellStart"/>
+      <w:r>
+        <w:t>Browse</w:t>
+      </w:r>
+      <w:proofErr w:type="spellEnd"/>
+      <w:r>
+        <w:t xml:space="preserve">... e escolha a pasta onde </w:t>
+      </w:r>
+      <w:proofErr w:type="spellStart"/>
+      <w:r>
+        <w:t>esta</w:t>
+      </w:r>
+      <w:proofErr w:type="spellEnd"/>
+      <w:r>
+        <w:t xml:space="preserve"> os códigos VHDL que foram gerados pelo </w:t>
+      </w:r>
+      <w:proofErr w:type="spellStart"/>
+      <w:r>
+        <w:t>Matlab</w:t>
+      </w:r>
+      <w:proofErr w:type="spellEnd"/>
+      <w:r>
+        <w:t>.</w:t>
+      </w:r>
+    </w:p>
+    <w:p>
+      <w:pPr>
+        <w:jc w:val="center"/>
+      </w:pPr>
+      <w:r>
+        <w:t xml:space="preserve"> </w:t>
+      </w:r>
+      <w:r>
+        <w:rPr>
+          <w:noProof/>
+        </w:rPr>
+        <w:drawing>
+          <wp:inline distT="0" distB="0" distL="0" distR="0" wp14:anchorId="4F2CBA18" wp14:editId="04057A7E">
+            <wp:extent cx="1845236" cy="1651000"/>
+            <wp:effectExtent l="0" t="0" r="3175" b="6350"/>
+            <wp:docPr id="937911160" name="Picture 2"/>
+            <wp:cNvGraphicFramePr>
+              <a:graphicFrameLocks xmlns:a="http://schemas.openxmlformats.org/drawingml/2006/main" noChangeAspect="1"/>
+            </wp:cNvGraphicFramePr>
+            <a:graphic xmlns:a="http://schemas.openxmlformats.org/drawingml/2006/main">
+              <a:graphicData uri="http://schemas.openxmlformats.org/drawingml/2006/picture">
+                <pic:pic xmlns:pic="http://schemas.openxmlformats.org/drawingml/2006/picture">
+                  <pic:nvPicPr>
+                    <pic:cNvPr id="937911160" name="Picture 937911160"/>
+                    <pic:cNvPicPr/>
+                  </pic:nvPicPr>
+                  <pic:blipFill>
+                    <a:blip r:embed="rId35">
+                      <a:extLst>
+                        <a:ext uri="{28A0092B-C50C-407E-A947-70E740481C1C}">
+                          <a14:useLocalDpi xmlns:a14="http://schemas.microsoft.com/office/drawing/2010/main" val="0"/>
+                        </a:ext>
+                      </a:extLst>
+                    </a:blip>
+                    <a:stretch>
+                      <a:fillRect/>
+                    </a:stretch>
+                  </pic:blipFill>
+                  <pic:spPr>
+                    <a:xfrm>
+                      <a:off x="0" y="0"/>
+                      <a:ext cx="1853356" cy="1658266"/>
+                    </a:xfrm>
+                    <a:prstGeom prst="rect">
+                      <a:avLst/>
+                    </a:prstGeom>
+                  </pic:spPr>
+                </pic:pic>
+              </a:graphicData>
+            </a:graphic>
+          </wp:inline>
+        </w:drawing>
+      </w:r>
+    </w:p>
+    <w:p>
+      <w:pPr>
+        <w:jc w:val="both"/>
+      </w:pPr>
+      <w:r>
+        <w:t xml:space="preserve">4 – Clique em </w:t>
+      </w:r>
+      <w:proofErr w:type="spellStart"/>
+      <w:r>
+        <w:rPr>
+          <w:i/>
+          <w:iCs/>
+        </w:rPr>
+        <w:t>Add</w:t>
+      </w:r>
+      <w:proofErr w:type="spellEnd"/>
+      <w:r>
+        <w:rPr>
+          <w:i/>
+          <w:iCs/>
+        </w:rPr>
+        <w:t xml:space="preserve"> </w:t>
+      </w:r>
+      <w:proofErr w:type="spellStart"/>
+      <w:r>
+        <w:rPr>
+          <w:i/>
+          <w:iCs/>
+        </w:rPr>
+        <w:t>Existing</w:t>
+      </w:r>
+      <w:proofErr w:type="spellEnd"/>
+      <w:r>
+        <w:rPr>
+          <w:i/>
+          <w:iCs/>
+        </w:rPr>
+        <w:t xml:space="preserve"> File</w:t>
+      </w:r>
+      <w:r>
+        <w:t xml:space="preserve">. E adicione no projeto </w:t>
+      </w:r>
+      <w:r>
+        <w:t>todos os arquivos VHDL.</w:t>
+      </w:r>
+    </w:p>
+    <w:p>
+      <w:pPr>
+        <w:jc w:val="both"/>
+      </w:pPr>
+    </w:p>
+    <w:p>
+      <w:pPr>
+        <w:jc w:val="center"/>
+      </w:pPr>
+      <w:r>
+        <w:rPr>
+          <w:noProof/>
+        </w:rPr>
+        <w:drawing>
+          <wp:inline distT="0" distB="0" distL="0" distR="0" wp14:anchorId="166AD0B9" wp14:editId="6FE5A52F">
+            <wp:extent cx="3611245" cy="2701891"/>
+            <wp:effectExtent l="0" t="0" r="8255" b="3810"/>
+            <wp:docPr id="1414789444" name="Picture 3"/>
+            <wp:cNvGraphicFramePr>
+              <a:graphicFrameLocks xmlns:a="http://schemas.openxmlformats.org/drawingml/2006/main" noChangeAspect="1"/>
+            </wp:cNvGraphicFramePr>
+            <a:graphic xmlns:a="http://schemas.openxmlformats.org/drawingml/2006/main">
+              <a:graphicData uri="http://schemas.openxmlformats.org/drawingml/2006/picture">
+                <pic:pic xmlns:pic="http://schemas.openxmlformats.org/drawingml/2006/picture">
+                  <pic:nvPicPr>
+                    <pic:cNvPr id="1414789444" name="Picture 1414789444"/>
+                    <pic:cNvPicPr/>
+                  </pic:nvPicPr>
+                  <pic:blipFill>
+                    <a:blip r:embed="rId36">
+                      <a:extLst>
+                        <a:ext uri="{28A0092B-C50C-407E-A947-70E740481C1C}">
+                          <a14:useLocalDpi xmlns:a14="http://schemas.microsoft.com/office/drawing/2010/main" val="0"/>
+                        </a:ext>
+                      </a:extLst>
+                    </a:blip>
+                    <a:stretch>
+                      <a:fillRect/>
+                    </a:stretch>
+                  </pic:blipFill>
+                  <pic:spPr>
+                    <a:xfrm>
+                      <a:off x="0" y="0"/>
+                      <a:ext cx="3616086" cy="2705513"/>
+                    </a:xfrm>
+                    <a:prstGeom prst="rect">
+                      <a:avLst/>
+                    </a:prstGeom>
+                  </pic:spPr>
+                </pic:pic>
+              </a:graphicData>
+            </a:graphic>
+          </wp:inline>
+        </w:drawing>
+      </w:r>
+    </w:p>
+    <w:p>
+      <w:pPr>
+        <w:jc w:val="center"/>
+      </w:pPr>
+    </w:p>
+    <w:p>
+      <w:pPr>
+        <w:jc w:val="both"/>
+      </w:pPr>
+      <w:r>
+        <w:t xml:space="preserve">5 -Clique no menu Compile -&gt; Compile </w:t>
+      </w:r>
+      <w:proofErr w:type="spellStart"/>
+      <w:r>
+        <w:t>Order</w:t>
+      </w:r>
+      <w:proofErr w:type="spellEnd"/>
+      <w:r>
+        <w:t xml:space="preserve">... E coloque os arquivos na ordem que aparece na Figura abaixo. Clique em </w:t>
+      </w:r>
+      <w:r>
+        <w:rPr>
+          <w:i/>
+          <w:iCs/>
+        </w:rPr>
+        <w:t xml:space="preserve">Auto </w:t>
+      </w:r>
+      <w:proofErr w:type="spellStart"/>
+      <w:r>
+        <w:rPr>
+          <w:i/>
+          <w:iCs/>
+        </w:rPr>
+        <w:t>Generate</w:t>
+      </w:r>
+      <w:proofErr w:type="spellEnd"/>
+      <w:r>
+        <w:t>, depois em</w:t>
+      </w:r>
+      <w:r>
+        <w:rPr>
+          <w:i/>
+          <w:iCs/>
+        </w:rPr>
+        <w:t xml:space="preserve"> OK</w:t>
+      </w:r>
+      <w:r>
+        <w:t>.</w:t>
+      </w:r>
+    </w:p>
+    <w:p>
+      <w:pPr>
+        <w:jc w:val="both"/>
+      </w:pPr>
+    </w:p>
+    <w:p>
+      <w:pPr>
+        <w:jc w:val="center"/>
+      </w:pPr>
+      <w:r>
+        <w:rPr>
+          <w:noProof/>
+        </w:rPr>
+        <w:drawing>
+          <wp:inline distT="0" distB="0" distL="0" distR="0" wp14:anchorId="1D0CA2DD" wp14:editId="13281B63">
+            <wp:extent cx="2943225" cy="2935499"/>
+            <wp:effectExtent l="0" t="0" r="0" b="0"/>
+            <wp:docPr id="109508458" name="Picture 4"/>
+            <wp:cNvGraphicFramePr>
+              <a:graphicFrameLocks xmlns:a="http://schemas.openxmlformats.org/drawingml/2006/main" noChangeAspect="1"/>
+            </wp:cNvGraphicFramePr>
+            <a:graphic xmlns:a="http://schemas.openxmlformats.org/drawingml/2006/main">
+              <a:graphicData uri="http://schemas.openxmlformats.org/drawingml/2006/picture">
+                <pic:pic xmlns:pic="http://schemas.openxmlformats.org/drawingml/2006/picture">
+                  <pic:nvPicPr>
+                    <pic:cNvPr id="109508458" name="Picture 109508458"/>
+                    <pic:cNvPicPr/>
+                  </pic:nvPicPr>
+                  <pic:blipFill>
+                    <a:blip r:embed="rId37">
+                      <a:extLst>
+                        <a:ext uri="{28A0092B-C50C-407E-A947-70E740481C1C}">
+                          <a14:useLocalDpi xmlns:a14="http://schemas.microsoft.com/office/drawing/2010/main" val="0"/>
+                        </a:ext>
+                      </a:extLst>
+                    </a:blip>
+                    <a:stretch>
+                      <a:fillRect/>
+                    </a:stretch>
+                  </pic:blipFill>
+                  <pic:spPr>
+                    <a:xfrm>
+                      <a:off x="0" y="0"/>
+                      <a:ext cx="2945586" cy="2937853"/>
+                    </a:xfrm>
+                    <a:prstGeom prst="rect">
+                      <a:avLst/>
+                    </a:prstGeom>
+                  </pic:spPr>
+                </pic:pic>
+              </a:graphicData>
+            </a:graphic>
+          </wp:inline>
+        </w:drawing>
+      </w:r>
+    </w:p>
+    <w:p>
+      <w:pPr>
+        <w:jc w:val="both"/>
+      </w:pPr>
+      <w:r>
+        <w:t xml:space="preserve">6 – Clique no menu Compile-&gt;Compile </w:t>
+      </w:r>
+      <w:proofErr w:type="spellStart"/>
+      <w:r>
+        <w:t>All</w:t>
+      </w:r>
+      <w:proofErr w:type="spellEnd"/>
+      <w:r>
+        <w:t>...</w:t>
+      </w:r>
+    </w:p>
+    <w:p>
+      <w:pPr>
+        <w:jc w:val="both"/>
+      </w:pPr>
+    </w:p>
+    <w:p>
+      <w:pPr>
+        <w:jc w:val="both"/>
+      </w:pPr>
+      <w:r>
+        <w:lastRenderedPageBreak/>
+        <w:t xml:space="preserve">7 – Clique no menu </w:t>
+      </w:r>
+      <w:proofErr w:type="spellStart"/>
+      <w:r>
+        <w:t>Simulate</w:t>
+      </w:r>
+      <w:proofErr w:type="spellEnd"/>
+      <w:r>
+        <w:t xml:space="preserve">-&gt; Start </w:t>
+      </w:r>
+      <w:proofErr w:type="spellStart"/>
+      <w:r>
+        <w:t>Simulation</w:t>
+      </w:r>
+      <w:proofErr w:type="spellEnd"/>
+      <w:proofErr w:type="gramStart"/>
+      <w:r>
+        <w:t>…Clique</w:t>
+      </w:r>
+      <w:proofErr w:type="gramEnd"/>
+      <w:r>
+        <w:t xml:space="preserve"> na pasta </w:t>
+      </w:r>
+      <w:proofErr w:type="spellStart"/>
+      <w:r>
+        <w:t>work</w:t>
+      </w:r>
+      <w:proofErr w:type="spellEnd"/>
+      <w:r>
+        <w:t xml:space="preserve"> e selecio</w:t>
+      </w:r>
+      <w:r>
+        <w:t xml:space="preserve">ne o arquivo </w:t>
+      </w:r>
+      <w:proofErr w:type="spellStart"/>
+      <w:r>
+        <w:t>hdl_ip_tb</w:t>
+      </w:r>
+      <w:proofErr w:type="spellEnd"/>
+      <w:r>
+        <w:t xml:space="preserve">. Deixe a resolução em </w:t>
+      </w:r>
+      <w:proofErr w:type="spellStart"/>
+      <w:proofErr w:type="gramStart"/>
+      <w:r>
+        <w:rPr>
+          <w:i/>
+          <w:iCs/>
+        </w:rPr>
+        <w:t>ns</w:t>
+      </w:r>
+      <w:r>
+        <w:rPr>
+          <w:i/>
+          <w:iCs/>
+        </w:rPr>
+        <w:t>.</w:t>
+      </w:r>
+      <w:r>
+        <w:t>Clique</w:t>
+      </w:r>
+      <w:proofErr w:type="spellEnd"/>
+      <w:proofErr w:type="gramEnd"/>
+      <w:r>
+        <w:t xml:space="preserve"> em</w:t>
+      </w:r>
+      <w:r>
+        <w:rPr>
+          <w:i/>
+          <w:iCs/>
+        </w:rPr>
+        <w:t xml:space="preserve"> ok.</w:t>
+      </w:r>
+    </w:p>
+    <w:p>
+      <w:pPr>
+        <w:jc w:val="both"/>
+      </w:pPr>
+    </w:p>
+    <w:p>
+      <w:pPr>
+        <w:jc w:val="center"/>
+        <w:rPr>
+          <w:lang w:val="fr-FR"/>
+        </w:rPr>
+      </w:pPr>
+      <w:r>
+        <w:rPr>
+          <w:noProof/>
+          <w:lang w:val="fr-FR"/>
+        </w:rPr>
+        <w:drawing>
+          <wp:inline distT="0" distB="0" distL="0" distR="0" wp14:anchorId="7338F8D2" wp14:editId="621B99BA">
+            <wp:extent cx="3163039" cy="2509520"/>
+            <wp:effectExtent l="0" t="0" r="0" b="5080"/>
+            <wp:docPr id="2002658187" name="Picture 5"/>
+            <wp:cNvGraphicFramePr>
+              <a:graphicFrameLocks xmlns:a="http://schemas.openxmlformats.org/drawingml/2006/main" noChangeAspect="1"/>
+            </wp:cNvGraphicFramePr>
+            <a:graphic xmlns:a="http://schemas.openxmlformats.org/drawingml/2006/main">
+              <a:graphicData uri="http://schemas.openxmlformats.org/drawingml/2006/picture">
+                <pic:pic xmlns:pic="http://schemas.openxmlformats.org/drawingml/2006/picture">
+                  <pic:nvPicPr>
+                    <pic:cNvPr id="2002658187" name="Picture 2002658187"/>
+                    <pic:cNvPicPr/>
+                  </pic:nvPicPr>
+                  <pic:blipFill>
+                    <a:blip r:embed="rId38">
+                      <a:extLst>
+                        <a:ext uri="{28A0092B-C50C-407E-A947-70E740481C1C}">
+                          <a14:useLocalDpi xmlns:a14="http://schemas.microsoft.com/office/drawing/2010/main" val="0"/>
+                        </a:ext>
+                      </a:extLst>
+                    </a:blip>
+                    <a:stretch>
+                      <a:fillRect/>
+                    </a:stretch>
+                  </pic:blipFill>
+                  <pic:spPr>
+                    <a:xfrm>
+                      <a:off x="0" y="0"/>
+                      <a:ext cx="3171089" cy="2515907"/>
+                    </a:xfrm>
+                    <a:prstGeom prst="rect">
+                      <a:avLst/>
+                    </a:prstGeom>
+                  </pic:spPr>
+                </pic:pic>
+              </a:graphicData>
+            </a:graphic>
+          </wp:inline>
+        </w:drawing>
+      </w:r>
+    </w:p>
+    <w:p>
+      <w:pPr>
+        <w:jc w:val="both"/>
+      </w:pPr>
+      <w:r>
+        <w:t xml:space="preserve">8 -Clique </w:t>
+      </w:r>
+      <w:r>
+        <w:t xml:space="preserve">no menu </w:t>
+      </w:r>
+      <w:proofErr w:type="spellStart"/>
+      <w:r>
+        <w:t>View</w:t>
+      </w:r>
+      <w:proofErr w:type="spellEnd"/>
+      <w:r>
+        <w:t>-&gt;</w:t>
+      </w:r>
+      <w:proofErr w:type="spellStart"/>
+      <w:r>
+        <w:t>Wave</w:t>
+      </w:r>
+      <w:proofErr w:type="spellEnd"/>
+      <w:r>
+        <w:t>.</w:t>
+      </w:r>
+    </w:p>
+    <w:p>
+      <w:pPr>
+        <w:jc w:val="both"/>
+      </w:pPr>
+      <w:r>
+        <w:t>9</w:t>
+      </w:r>
+      <w:r>
+        <w:t xml:space="preserve"> </w:t>
+      </w:r>
+      <w:proofErr w:type="gramStart"/>
+      <w:r>
+        <w:t xml:space="preserve">– </w:t>
+      </w:r>
+      <w:r>
+        <w:t xml:space="preserve"> Selecione</w:t>
+      </w:r>
+      <w:proofErr w:type="gramEnd"/>
+      <w:r>
+        <w:t xml:space="preserve"> a instância conforme a figura.</w:t>
+      </w:r>
+    </w:p>
+    <w:p>
+      <w:pPr>
+        <w:jc w:val="center"/>
+      </w:pPr>
+      <w:r>
+        <w:rPr>
+          <w:noProof/>
+        </w:rPr>
+        <w:drawing>
+          <wp:inline distT="0" distB="0" distL="0" distR="0" wp14:anchorId="17F7DFE1" wp14:editId="7E596319">
+            <wp:extent cx="5943600" cy="2290445"/>
+            <wp:effectExtent l="0" t="0" r="0" b="0"/>
+            <wp:docPr id="1713816940" name="Picture 6"/>
+            <wp:cNvGraphicFramePr>
+              <a:graphicFrameLocks xmlns:a="http://schemas.openxmlformats.org/drawingml/2006/main" noChangeAspect="1"/>
+            </wp:cNvGraphicFramePr>
+            <a:graphic xmlns:a="http://schemas.openxmlformats.org/drawingml/2006/main">
+              <a:graphicData uri="http://schemas.openxmlformats.org/drawingml/2006/picture">
+                <pic:pic xmlns:pic="http://schemas.openxmlformats.org/drawingml/2006/picture">
+                  <pic:nvPicPr>
+                    <pic:cNvPr id="1713816940" name="Picture 1713816940"/>
+                    <pic:cNvPicPr/>
+                  </pic:nvPicPr>
+                  <pic:blipFill>
+                    <a:blip r:embed="rId39">
+                      <a:extLst>
+                        <a:ext uri="{28A0092B-C50C-407E-A947-70E740481C1C}">
+                          <a14:useLocalDpi xmlns:a14="http://schemas.microsoft.com/office/drawing/2010/main" val="0"/>
+                        </a:ext>
+                      </a:extLst>
+                    </a:blip>
+                    <a:stretch>
+                      <a:fillRect/>
+                    </a:stretch>
+                  </pic:blipFill>
+                  <pic:spPr>
+                    <a:xfrm>
+                      <a:off x="0" y="0"/>
+                      <a:ext cx="5943600" cy="2290445"/>
+                    </a:xfrm>
+                    <a:prstGeom prst="rect">
+                      <a:avLst/>
+                    </a:prstGeom>
+                  </pic:spPr>
+                </pic:pic>
+              </a:graphicData>
+            </a:graphic>
+          </wp:inline>
+        </w:drawing>
+      </w:r>
+    </w:p>
+    <w:p>
+      <w:pPr>
+        <w:jc w:val="both"/>
+        <w:rPr>
+          <w:rFonts w:cstheme="minorHAnsi"/>
+        </w:rPr>
+      </w:pPr>
+      <w:r>
+        <w:rPr>
+          <w:rFonts w:cstheme="minorHAnsi"/>
+        </w:rPr>
+        <w:t xml:space="preserve">10 – Selecione na caixa </w:t>
+      </w:r>
+      <w:proofErr w:type="spellStart"/>
+      <w:r>
+        <w:rPr>
+          <w:rFonts w:cstheme="minorHAnsi"/>
+        </w:rPr>
+        <w:t>Objects</w:t>
+      </w:r>
+      <w:proofErr w:type="spellEnd"/>
+      <w:r>
+        <w:rPr>
+          <w:rFonts w:cstheme="minorHAnsi"/>
+        </w:rPr>
+        <w:t xml:space="preserve">, todos os sinais. E arraste para a janela </w:t>
+      </w:r>
+      <w:proofErr w:type="spellStart"/>
+      <w:r>
+        <w:rPr>
+          <w:rFonts w:cstheme="minorHAnsi"/>
+        </w:rPr>
+        <w:t>Wave</w:t>
+      </w:r>
+      <w:proofErr w:type="spellEnd"/>
+      <w:r>
+        <w:rPr>
+          <w:rFonts w:cstheme="minorHAnsi"/>
+        </w:rPr>
+        <w:t>.</w:t>
+      </w:r>
+    </w:p>
+    <w:p>
+      <w:pPr>
+        <w:jc w:val="both"/>
+        <w:rPr>
+          <w:rFonts w:cstheme="minorHAnsi"/>
+        </w:rPr>
+      </w:pPr>
+    </w:p>
+    <w:p>
+      <w:pPr>
+        <w:jc w:val="both"/>
+        <w:rPr>
+          <w:rFonts w:cstheme="minorHAnsi"/>
+        </w:rPr>
+      </w:pPr>
+      <w:r>
+        <w:rPr>
+          <w:rFonts w:cstheme="minorHAnsi"/>
+          <w:noProof/>
+        </w:rPr>
+        <w:lastRenderedPageBreak/>
+        <w:drawing>
+          <wp:inline distT="0" distB="0" distL="0" distR="0" wp14:anchorId="29A5C198" wp14:editId="13166D7A">
+            <wp:extent cx="5943600" cy="5429250"/>
+            <wp:effectExtent l="0" t="0" r="0" b="0"/>
+            <wp:docPr id="1555695243" name="Picture 7"/>
+            <wp:cNvGraphicFramePr>
+              <a:graphicFrameLocks xmlns:a="http://schemas.openxmlformats.org/drawingml/2006/main" noChangeAspect="1"/>
+            </wp:cNvGraphicFramePr>
+            <a:graphic xmlns:a="http://schemas.openxmlformats.org/drawingml/2006/main">
+              <a:graphicData uri="http://schemas.openxmlformats.org/drawingml/2006/picture">
+                <pic:pic xmlns:pic="http://schemas.openxmlformats.org/drawingml/2006/picture">
+                  <pic:nvPicPr>
+                    <pic:cNvPr id="1555695243" name="Picture 1555695243"/>
+                    <pic:cNvPicPr/>
+                  </pic:nvPicPr>
+                  <pic:blipFill>
+                    <a:blip r:embed="rId40">
+                      <a:extLst>
+                        <a:ext uri="{28A0092B-C50C-407E-A947-70E740481C1C}">
+                          <a14:useLocalDpi xmlns:a14="http://schemas.microsoft.com/office/drawing/2010/main" val="0"/>
+                        </a:ext>
+                      </a:extLst>
+                    </a:blip>
+                    <a:stretch>
+                      <a:fillRect/>
+                    </a:stretch>
+                  </pic:blipFill>
+                  <pic:spPr>
+                    <a:xfrm>
+                      <a:off x="0" y="0"/>
+                      <a:ext cx="5943600" cy="5429250"/>
+                    </a:xfrm>
+                    <a:prstGeom prst="rect">
+                      <a:avLst/>
+                    </a:prstGeom>
+                  </pic:spPr>
+                </pic:pic>
+              </a:graphicData>
+            </a:graphic>
+          </wp:inline>
+        </w:drawing>
+      </w:r>
+    </w:p>
+    <w:p>
+      <w:pPr>
+        <w:pStyle w:val="ListParagraph"/>
+        <w:numPr>
+          <w:ilvl w:val="0"/>
+          <w:numId w:val="8"/>
+        </w:numPr>
+        <w:jc w:val="both"/>
+        <w:rPr>
+          <w:rFonts w:cstheme="minorHAnsi"/>
+        </w:rPr>
+      </w:pPr>
+      <w:r>
+        <w:rPr>
+          <w:rFonts w:cstheme="minorHAnsi"/>
+        </w:rPr>
+        <w:t>– Clique no botão como indicado na figura acima.</w:t>
+      </w:r>
+    </w:p>
+    <w:p>
+      <w:pPr>
+        <w:jc w:val="both"/>
+        <w:rPr>
+          <w:rFonts w:cstheme="minorHAnsi"/>
+        </w:rPr>
+      </w:pPr>
+      <w:r>
+        <w:rPr>
+          <w:rFonts w:cstheme="minorHAnsi"/>
+        </w:rPr>
+        <w:t>13 -</w:t>
+      </w:r>
+      <w:r>
+        <w:rPr>
+          <w:rFonts w:cstheme="minorHAnsi"/>
+        </w:rPr>
+        <w:t xml:space="preserve">Clique no botão </w:t>
+      </w:r>
+      <w:proofErr w:type="spellStart"/>
+      <w:r>
+        <w:rPr>
+          <w:rFonts w:cstheme="minorHAnsi"/>
+        </w:rPr>
+        <w:t>Run</w:t>
+      </w:r>
+      <w:proofErr w:type="spellEnd"/>
+      <w:r>
+        <w:rPr>
+          <w:rFonts w:cstheme="minorHAnsi"/>
+        </w:rPr>
+        <w:t xml:space="preserve"> várias vezes para rodar a simulação.</w:t>
+      </w:r>
+    </w:p>
+    <w:p>
+      <w:pPr>
+        <w:jc w:val="center"/>
+        <w:rPr>
+          <w:rFonts w:cstheme="minorHAnsi"/>
+        </w:rPr>
+      </w:pPr>
+      <w:r>
+        <w:rPr>
+          <w:rFonts w:cstheme="minorHAnsi"/>
+          <w:noProof/>
+        </w:rPr>
+        <w:drawing>
+          <wp:inline distT="0" distB="0" distL="0" distR="0" wp14:anchorId="3E68756E" wp14:editId="35836E6D">
+            <wp:extent cx="1277204" cy="495631"/>
+            <wp:effectExtent l="0" t="0" r="0" b="0"/>
+            <wp:docPr id="1723196069" name="Picture 8"/>
+            <wp:cNvGraphicFramePr>
+              <a:graphicFrameLocks xmlns:a="http://schemas.openxmlformats.org/drawingml/2006/main" noChangeAspect="1"/>
+            </wp:cNvGraphicFramePr>
+            <a:graphic xmlns:a="http://schemas.openxmlformats.org/drawingml/2006/main">
+              <a:graphicData uri="http://schemas.openxmlformats.org/drawingml/2006/picture">
+                <pic:pic xmlns:pic="http://schemas.openxmlformats.org/drawingml/2006/picture">
+                  <pic:nvPicPr>
+                    <pic:cNvPr id="1723196069" name="Picture 1723196069"/>
+                    <pic:cNvPicPr/>
+                  </pic:nvPicPr>
+                  <pic:blipFill>
+                    <a:blip r:embed="rId41">
+                      <a:extLst>
+                        <a:ext uri="{28A0092B-C50C-407E-A947-70E740481C1C}">
+                          <a14:useLocalDpi xmlns:a14="http://schemas.microsoft.com/office/drawing/2010/main" val="0"/>
+                        </a:ext>
+                      </a:extLst>
+                    </a:blip>
+                    <a:stretch>
+                      <a:fillRect/>
+                    </a:stretch>
+                  </pic:blipFill>
+                  <pic:spPr>
+                    <a:xfrm>
+                      <a:off x="0" y="0"/>
+                      <a:ext cx="1277204" cy="495631"/>
+                    </a:xfrm>
+                    <a:prstGeom prst="rect">
+                      <a:avLst/>
+                    </a:prstGeom>
+                  </pic:spPr>
+                </pic:pic>
+              </a:graphicData>
+            </a:graphic>
+          </wp:inline>
+        </w:drawing>
+      </w:r>
+    </w:p>
+    <w:p>
+      <w:pPr>
+        <w:jc w:val="center"/>
+        <w:rPr>
+          <w:rFonts w:cstheme="minorHAnsi"/>
+        </w:rPr>
+      </w:pPr>
+    </w:p>
+    <w:p>
+      <w:pPr>
+        <w:jc w:val="both"/>
+        <w:rPr>
+          <w:rFonts w:cstheme="minorHAnsi"/>
+        </w:rPr>
+      </w:pPr>
+      <w:r>
+        <w:rPr>
+          <w:rFonts w:cstheme="minorHAnsi"/>
+        </w:rPr>
+        <w:t xml:space="preserve">14 – Clique na </w:t>
+      </w:r>
+      <w:proofErr w:type="spellStart"/>
+      <w:r>
+        <w:rPr>
+          <w:rFonts w:cstheme="minorHAnsi"/>
+        </w:rPr>
+        <w:t>port</w:t>
+      </w:r>
+      <w:proofErr w:type="spellEnd"/>
+      <w:r>
+        <w:rPr>
+          <w:rFonts w:cstheme="minorHAnsi"/>
+        </w:rPr>
+        <w:t xml:space="preserve"> de entrada de s</w:t>
+      </w:r>
+      <w:r>
+        <w:rPr>
+          <w:rFonts w:cstheme="minorHAnsi"/>
+        </w:rPr>
+        <w:t xml:space="preserve">inal e selecione </w:t>
+      </w:r>
+      <w:proofErr w:type="spellStart"/>
+      <w:r>
+        <w:rPr>
+          <w:rFonts w:cstheme="minorHAnsi"/>
+          <w:i/>
+          <w:iCs/>
+        </w:rPr>
+        <w:t>Analog</w:t>
+      </w:r>
+      <w:proofErr w:type="spellEnd"/>
+      <w:r>
+        <w:rPr>
+          <w:rFonts w:cstheme="minorHAnsi"/>
+          <w:i/>
+          <w:iCs/>
+        </w:rPr>
+        <w:t xml:space="preserve"> (</w:t>
+      </w:r>
+      <w:proofErr w:type="spellStart"/>
+      <w:r>
+        <w:rPr>
+          <w:rFonts w:cstheme="minorHAnsi"/>
+          <w:i/>
+          <w:iCs/>
+        </w:rPr>
+        <w:t>automatic</w:t>
+      </w:r>
+      <w:proofErr w:type="spellEnd"/>
+      <w:r>
+        <w:rPr>
+          <w:rFonts w:cstheme="minorHAnsi"/>
+          <w:i/>
+          <w:iCs/>
+        </w:rPr>
+        <w:t>)</w:t>
+      </w:r>
+      <w:r>
+        <w:rPr>
+          <w:rFonts w:cstheme="minorHAnsi"/>
+        </w:rPr>
+        <w:t>, conforme figura.</w:t>
+      </w:r>
+    </w:p>
+    <w:p>
+      <w:pPr>
+        <w:jc w:val="both"/>
+        <w:rPr>
+          <w:rFonts w:cstheme="minorHAnsi"/>
+        </w:rPr>
+      </w:pPr>
+    </w:p>
+    <w:p>
+      <w:pPr>
+        <w:jc w:val="both"/>
+        <w:rPr>
+          <w:rFonts w:cstheme="minorHAnsi"/>
+        </w:rPr>
+      </w:pPr>
+      <w:r>
+        <w:rPr>
+          <w:rFonts w:cstheme="minorHAnsi"/>
+          <w:noProof/>
+        </w:rPr>
+        <w:lastRenderedPageBreak/>
+        <w:drawing>
+          <wp:inline distT="0" distB="0" distL="0" distR="0" wp14:anchorId="23708C97" wp14:editId="70DBB50D">
+            <wp:extent cx="3320164" cy="4114800"/>
+            <wp:effectExtent l="0" t="0" r="0" b="0"/>
+            <wp:docPr id="459912225" name="Picture 9"/>
+            <wp:cNvGraphicFramePr>
+              <a:graphicFrameLocks xmlns:a="http://schemas.openxmlformats.org/drawingml/2006/main" noChangeAspect="1"/>
+            </wp:cNvGraphicFramePr>
+            <a:graphic xmlns:a="http://schemas.openxmlformats.org/drawingml/2006/main">
+              <a:graphicData uri="http://schemas.openxmlformats.org/drawingml/2006/picture">
+                <pic:pic xmlns:pic="http://schemas.openxmlformats.org/drawingml/2006/picture">
+                  <pic:nvPicPr>
+                    <pic:cNvPr id="459912225" name="Picture 459912225"/>
+                    <pic:cNvPicPr/>
+                  </pic:nvPicPr>
+                  <pic:blipFill>
+                    <a:blip r:embed="rId42">
+                      <a:extLst>
+                        <a:ext uri="{28A0092B-C50C-407E-A947-70E740481C1C}">
+                          <a14:useLocalDpi xmlns:a14="http://schemas.microsoft.com/office/drawing/2010/main" val="0"/>
+                        </a:ext>
+                      </a:extLst>
+                    </a:blip>
+                    <a:stretch>
+                      <a:fillRect/>
+                    </a:stretch>
+                  </pic:blipFill>
+                  <pic:spPr>
+                    <a:xfrm>
+                      <a:off x="0" y="0"/>
+                      <a:ext cx="3322311" cy="4117461"/>
+                    </a:xfrm>
+                    <a:prstGeom prst="rect">
+                      <a:avLst/>
+                    </a:prstGeom>
+                  </pic:spPr>
+                </pic:pic>
+              </a:graphicData>
+            </a:graphic>
+          </wp:inline>
+        </w:drawing>
+      </w:r>
+    </w:p>
+    <w:p>
+      <w:pPr>
+        <w:jc w:val="both"/>
+        <w:rPr>
+          <w:rFonts w:cstheme="minorHAnsi"/>
+        </w:rPr>
+      </w:pPr>
+    </w:p>
+    <w:p>
+      <w:pPr>
+        <w:jc w:val="both"/>
+        <w:rPr>
+          <w:rFonts w:cstheme="minorHAnsi"/>
+        </w:rPr>
+      </w:pPr>
+      <w:proofErr w:type="gramStart"/>
+      <w:r>
+        <w:rPr>
+          <w:rFonts w:cstheme="minorHAnsi"/>
+        </w:rPr>
+        <w:t>15  -</w:t>
+      </w:r>
+      <w:proofErr w:type="gramEnd"/>
+      <w:r>
+        <w:rPr>
+          <w:rFonts w:cstheme="minorHAnsi"/>
+        </w:rPr>
+        <w:t xml:space="preserve">O mesmo para o </w:t>
+      </w:r>
+      <w:proofErr w:type="spellStart"/>
+      <w:r>
+        <w:rPr>
+          <w:rFonts w:cstheme="minorHAnsi"/>
+        </w:rPr>
+        <w:t>port</w:t>
+      </w:r>
+      <w:proofErr w:type="spellEnd"/>
+      <w:r>
+        <w:rPr>
+          <w:rFonts w:cstheme="minorHAnsi"/>
+        </w:rPr>
+        <w:t xml:space="preserve"> de saída </w:t>
+      </w:r>
+      <w:proofErr w:type="spellStart"/>
+      <w:r>
+        <w:rPr>
+          <w:rFonts w:cstheme="minorHAnsi"/>
+        </w:rPr>
+        <w:t>dataOut</w:t>
+      </w:r>
+      <w:proofErr w:type="spellEnd"/>
+      <w:r>
+        <w:rPr>
+          <w:rFonts w:cstheme="minorHAnsi"/>
+        </w:rPr>
+        <w:t>. O resultado será o seguinte...</w:t>
+      </w:r>
+    </w:p>
+    <w:p>
+      <w:pPr>
+        <w:jc w:val="both"/>
+        <w:rPr>
+          <w:rFonts w:cstheme="minorHAnsi"/>
+        </w:rPr>
+      </w:pPr>
+      <w:r>
+        <w:rPr>
+          <w:rFonts w:cstheme="minorHAnsi"/>
+          <w:noProof/>
+        </w:rPr>
+        <w:drawing>
+          <wp:inline distT="0" distB="0" distL="0" distR="0" wp14:anchorId="7D83E72F" wp14:editId="5462C864">
+            <wp:extent cx="6611420" cy="2514600"/>
+            <wp:effectExtent l="0" t="0" r="0" b="0"/>
+            <wp:docPr id="1367579606" name="Picture 10"/>
+            <wp:cNvGraphicFramePr>
+              <a:graphicFrameLocks xmlns:a="http://schemas.openxmlformats.org/drawingml/2006/main" noChangeAspect="1"/>
+            </wp:cNvGraphicFramePr>
+            <a:graphic xmlns:a="http://schemas.openxmlformats.org/drawingml/2006/main">
+              <a:graphicData uri="http://schemas.openxmlformats.org/drawingml/2006/picture">
+                <pic:pic xmlns:pic="http://schemas.openxmlformats.org/drawingml/2006/picture">
+                  <pic:nvPicPr>
+                    <pic:cNvPr id="1367579606" name="Picture 1367579606"/>
+                    <pic:cNvPicPr/>
+                  </pic:nvPicPr>
+                  <pic:blipFill rotWithShape="1">
+                    <a:blip r:embed="rId43">
+                      <a:extLst>
+                        <a:ext uri="{28A0092B-C50C-407E-A947-70E740481C1C}">
+                          <a14:useLocalDpi xmlns:a14="http://schemas.microsoft.com/office/drawing/2010/main" val="0"/>
+                        </a:ext>
+                      </a:extLst>
+                    </a:blip>
+                    <a:srcRect b="28284"/>
+                    <a:stretch>
+                      <a:fillRect/>
+                    </a:stretch>
+                  </pic:blipFill>
+                  <pic:spPr bwMode="auto">
+                    <a:xfrm>
+                      <a:off x="0" y="0"/>
+                      <a:ext cx="6613735" cy="2515481"/>
+                    </a:xfrm>
+                    <a:prstGeom prst="rect">
+                      <a:avLst/>
+                    </a:prstGeom>
+                    <a:ln>
+                      <a:noFill/>
+                    </a:ln>
+                    <a:extLst>
+                      <a:ext uri="{53640926-AAD7-44D8-BBD7-CCE9431645EC}">
+                        <a14:shadowObscured xmlns:a14="http://schemas.microsoft.com/office/drawing/2010/main"/>
+                      </a:ext>
+                    </a:extLst>
+                  </pic:spPr>
+                </pic:pic>
+              </a:graphicData>
+            </a:graphic>
+          </wp:inline>
+        </w:drawing>
+      </w:r>
     </w:p>
     <w:p>
       <w:pPr>
@@ -11600,7 +12913,7 @@
         </w:rPr>
         <w:t xml:space="preserve">por </w:t>
       </w:r>
-      <w:hyperlink r:id="rId34" w:history="1">
+      <w:hyperlink r:id="rId44" w:history="1">
         <w:r>
           <w:rPr>
             <w:rStyle w:val="Hyperlink"/>
@@ -17065,7 +18378,7 @@
                 <wp:cNvGraphicFramePr/>
                 <a:graphic xmlns:a="http://schemas.openxmlformats.org/drawingml/2006/main">
                   <a:graphicData uri="http://schemas.microsoft.com/office/word/2010/wordprocessingInk">
-                    <w14:contentPart bwMode="auto" r:id="rId35">
+                    <w14:contentPart bwMode="auto" r:id="rId45">
                       <w14:nvContentPartPr>
                         <w14:cNvContentPartPr/>
                       </w14:nvContentPartPr>
@@ -17101,7 +18414,7 @@
                 <o:lock v:ext="edit" aspectratio="t"/>
               </v:shapetype>
               <v:shape id="Ink 3" o:spid="_x0000_s1026" type="#_x0000_t75" style="position:absolute;margin-left:482.7pt;margin-top:9.15pt;width:1.05pt;height:1.05pt;z-index:251659264;visibility:visible;mso-wrap-style:square;mso-wrap-distance-left:9pt;mso-wrap-distance-top:0;mso-wrap-distance-right:9pt;mso-wrap-distance-bottom:0;mso-position-horizontal:absolute;mso-position-horizontal-relative:text;mso-position-vertical:absolute;mso-position-vertical-relative:text" o:gfxdata="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">
-                <v:imagedata r:id="rId36" o:title=""/>
+                <v:imagedata r:id="rId46" o:title=""/>
               </v:shape>
             </w:pict>
           </mc:Fallback>
@@ -17113,11 +18426,19 @@
         </w:rPr>
         <w:t>. O</w:t>
       </w:r>
+      <w:proofErr w:type="spellStart"/>
       <w:r>
         <w:rPr>
           <w:rFonts w:eastAsiaTheme="minorEastAsia" w:cstheme="minorHAnsi"/>
         </w:rPr>
-        <w:t xml:space="preserve">utra medida de similaridade é o produto escalar dos vetores </w:t>
+        <w:t>utra</w:t>
+      </w:r>
+      <w:proofErr w:type="spellEnd"/>
+      <w:r>
+        <w:rPr>
+          <w:rFonts w:eastAsiaTheme="minorEastAsia" w:cstheme="minorHAnsi"/>
+        </w:rPr>
+        <w:t xml:space="preserve"> medida de similaridade é o produto escalar dos vetores </w:t>
       </w:r>
       <m:oMath>
         <m:sSub>
@@ -17669,7 +18990,7 @@
                     <pic:cNvPicPr/>
                   </pic:nvPicPr>
                   <pic:blipFill>
-                    <a:blip r:embed="rId37">
+                    <a:blip r:embed="rId47">
                       <a:extLst>
                         <a:ext uri="{28A0092B-C50C-407E-A947-70E740481C1C}">
                           <a14:useLocalDpi xmlns:a14="http://schemas.microsoft.com/office/drawing/2010/main" val="0"/>
@@ -18407,7 +19728,7 @@
                     <pic:cNvPicPr/>
                   </pic:nvPicPr>
                   <pic:blipFill>
-                    <a:blip r:embed="rId38" cstate="print">
+                    <a:blip r:embed="rId48" cstate="print">
                       <a:extLst>
                         <a:ext uri="{28A0092B-C50C-407E-A947-70E740481C1C}">
                           <a14:useLocalDpi xmlns:a14="http://schemas.microsoft.com/office/drawing/2010/main" val="0"/>
@@ -18480,7 +19801,7 @@
                     <pic:cNvPicPr/>
                   </pic:nvPicPr>
                   <pic:blipFill rotWithShape="1">
-                    <a:blip r:embed="rId39">
+                    <a:blip r:embed="rId49">
                       <a:extLst>
                         <a:ext uri="{28A0092B-C50C-407E-A947-70E740481C1C}">
                           <a14:useLocalDpi xmlns:a14="http://schemas.microsoft.com/office/drawing/2010/main" val="0"/>
@@ -18576,7 +19897,7 @@
                     <pic:cNvPicPr/>
                   </pic:nvPicPr>
                   <pic:blipFill>
-                    <a:blip r:embed="rId40" cstate="print">
+                    <a:blip r:embed="rId50" cstate="print">
                       <a:extLst>
                         <a:ext uri="{28A0092B-C50C-407E-A947-70E740481C1C}">
                           <a14:useLocalDpi xmlns:a14="http://schemas.microsoft.com/office/drawing/2010/main" val="0"/>
@@ -18668,7 +19989,7 @@
                     <pic:cNvPicPr/>
                   </pic:nvPicPr>
                   <pic:blipFill>
-                    <a:blip r:embed="rId41">
+                    <a:blip r:embed="rId51">
                       <a:extLst>
                         <a:ext uri="{28A0092B-C50C-407E-A947-70E740481C1C}">
                           <a14:useLocalDpi xmlns:a14="http://schemas.microsoft.com/office/drawing/2010/main" val="0"/>
@@ -18793,7 +20114,7 @@
                     <pic:cNvPicPr/>
                   </pic:nvPicPr>
                   <pic:blipFill>
-                    <a:blip r:embed="rId40">
+                    <a:blip r:embed="rId50">
                       <a:extLst>
                         <a:ext uri="{28A0092B-C50C-407E-A947-70E740481C1C}">
                           <a14:useLocalDpi xmlns:a14="http://schemas.microsoft.com/office/drawing/2010/main" val="0"/>
@@ -18944,7 +20265,7 @@
                     <pic:cNvPicPr/>
                   </pic:nvPicPr>
                   <pic:blipFill>
-                    <a:blip r:embed="rId42">
+                    <a:blip r:embed="rId52">
                       <a:extLst>
                         <a:ext uri="{28A0092B-C50C-407E-A947-70E740481C1C}">
                           <a14:useLocalDpi xmlns:a14="http://schemas.microsoft.com/office/drawing/2010/main" val="0"/>
@@ -19025,7 +20346,7 @@
                     <pic:cNvPicPr/>
                   </pic:nvPicPr>
                   <pic:blipFill>
-                    <a:blip r:embed="rId43">
+                    <a:blip r:embed="rId53">
                       <a:extLst>
                         <a:ext uri="{28A0092B-C50C-407E-A947-70E740481C1C}">
                           <a14:useLocalDpi xmlns:a14="http://schemas.microsoft.com/office/drawing/2010/main" val="0"/>
@@ -19154,7 +20475,7 @@
                     <pic:cNvPicPr/>
                   </pic:nvPicPr>
                   <pic:blipFill rotWithShape="1">
-                    <a:blip r:embed="rId44">
+                    <a:blip r:embed="rId54">
                       <a:extLst>
                         <a:ext uri="{28A0092B-C50C-407E-A947-70E740481C1C}">
                           <a14:useLocalDpi xmlns:a14="http://schemas.microsoft.com/office/drawing/2010/main" val="0"/>
@@ -19226,7 +20547,7 @@
                     <pic:cNvPicPr/>
                   </pic:nvPicPr>
                   <pic:blipFill>
-                    <a:blip r:embed="rId45">
+                    <a:blip r:embed="rId55">
                       <a:extLst>
                         <a:ext uri="{28A0092B-C50C-407E-A947-70E740481C1C}">
                           <a14:useLocalDpi xmlns:a14="http://schemas.microsoft.com/office/drawing/2010/main" val="0"/>
@@ -19318,7 +20639,7 @@
                     <pic:cNvPicPr/>
                   </pic:nvPicPr>
                   <pic:blipFill rotWithShape="1">
-                    <a:blip r:embed="rId46">
+                    <a:blip r:embed="rId56">
                       <a:extLst>
                         <a:ext uri="{28A0092B-C50C-407E-A947-70E740481C1C}">
                           <a14:useLocalDpi xmlns:a14="http://schemas.microsoft.com/office/drawing/2010/main" val="0"/>
@@ -19418,7 +20739,7 @@
                     <pic:cNvPicPr/>
                   </pic:nvPicPr>
                   <pic:blipFill>
-                    <a:blip r:embed="rId47">
+                    <a:blip r:embed="rId57">
                       <a:extLst>
                         <a:ext uri="{28A0092B-C50C-407E-A947-70E740481C1C}">
                           <a14:useLocalDpi xmlns:a14="http://schemas.microsoft.com/office/drawing/2010/main" val="0"/>
@@ -19488,7 +20809,7 @@
           <w:noProof/>
         </w:rPr>
         <w:drawing>
-          <wp:inline distT="0" distB="0" distL="0" distR="0" wp14:anchorId="1A5790D1" wp14:editId="7187F620">
+          <wp:inline distT="0" distB="0" distL="0" distR="0" wp14:anchorId="1A5790D1" wp14:editId="117E8A2A">
             <wp:extent cx="3947100" cy="3872037"/>
             <wp:effectExtent l="0" t="0" r="0" b="0"/>
             <wp:docPr id="574972553" name="Picture 12"/>
@@ -19503,7 +20824,7 @@
                     <pic:cNvPicPr/>
                   </pic:nvPicPr>
                   <pic:blipFill>
-                    <a:blip r:embed="rId48" cstate="print">
+                    <a:blip r:embed="rId58" cstate="print">
                       <a:extLst>
                         <a:ext uri="{28A0092B-C50C-407E-A947-70E740481C1C}">
                           <a14:useLocalDpi xmlns:a14="http://schemas.microsoft.com/office/drawing/2010/main" val="0"/>
@@ -19575,7 +20896,7 @@
           <w:noProof/>
         </w:rPr>
         <w:drawing>
-          <wp:inline distT="0" distB="0" distL="0" distR="0" wp14:anchorId="7CA487CD" wp14:editId="4021F384">
+          <wp:inline distT="0" distB="0" distL="0" distR="0" wp14:anchorId="7CA487CD" wp14:editId="084D1DD8">
             <wp:extent cx="1857375" cy="3860719"/>
             <wp:effectExtent l="0" t="0" r="0" b="6985"/>
             <wp:docPr id="1765617135" name="Picture 14"/>
@@ -19590,7 +20911,7 @@
                     <pic:cNvPicPr/>
                   </pic:nvPicPr>
                   <pic:blipFill>
-                    <a:blip r:embed="rId49" cstate="print">
+                    <a:blip r:embed="rId59" cstate="print">
                       <a:extLst>
                         <a:ext uri="{28A0092B-C50C-407E-A947-70E740481C1C}">
                           <a14:useLocalDpi xmlns:a14="http://schemas.microsoft.com/office/drawing/2010/main" val="0"/>
@@ -19657,7 +20978,7 @@
                     <pic:cNvPicPr/>
                   </pic:nvPicPr>
                   <pic:blipFill>
-                    <a:blip r:embed="rId50" cstate="print">
+                    <a:blip r:embed="rId60" cstate="print">
                       <a:extLst>
                         <a:ext uri="{28A0092B-C50C-407E-A947-70E740481C1C}">
                           <a14:useLocalDpi xmlns:a14="http://schemas.microsoft.com/office/drawing/2010/main" val="0"/>
@@ -19719,7 +21040,7 @@
           <w:noProof/>
         </w:rPr>
         <w:drawing>
-          <wp:inline distT="0" distB="0" distL="0" distR="0" wp14:anchorId="7DA4399C" wp14:editId="486E077C">
+          <wp:inline distT="0" distB="0" distL="0" distR="0" wp14:anchorId="7DA4399C" wp14:editId="015DD8A7">
             <wp:extent cx="2199341" cy="3645877"/>
             <wp:effectExtent l="0" t="0" r="0" b="0"/>
             <wp:docPr id="1379491806" name="Picture 25"/>
@@ -19734,7 +21055,7 @@
                     <pic:cNvPicPr/>
                   </pic:nvPicPr>
                   <pic:blipFill>
-                    <a:blip r:embed="rId51" cstate="print">
+                    <a:blip r:embed="rId61" cstate="print">
                       <a:extLst>
                         <a:ext uri="{28A0092B-C50C-407E-A947-70E740481C1C}">
                           <a14:useLocalDpi xmlns:a14="http://schemas.microsoft.com/office/drawing/2010/main" val="0"/>
@@ -19809,7 +21130,7 @@
                     <pic:cNvPicPr/>
                   </pic:nvPicPr>
                   <pic:blipFill>
-                    <a:blip r:embed="rId52">
+                    <a:blip r:embed="rId62">
                       <a:extLst>
                         <a:ext uri="{28A0092B-C50C-407E-A947-70E740481C1C}">
                           <a14:useLocalDpi xmlns:a14="http://schemas.microsoft.com/office/drawing/2010/main" val="0"/>
@@ -19894,7 +21215,7 @@
                     <pic:cNvPicPr/>
                   </pic:nvPicPr>
                   <pic:blipFill>
-                    <a:blip r:embed="rId53">
+                    <a:blip r:embed="rId63">
                       <a:extLst>
                         <a:ext uri="{28A0092B-C50C-407E-A947-70E740481C1C}">
                           <a14:useLocalDpi xmlns:a14="http://schemas.microsoft.com/office/drawing/2010/main" val="0"/>
@@ -19961,7 +21282,7 @@
                     <pic:cNvPicPr/>
                   </pic:nvPicPr>
                   <pic:blipFill rotWithShape="1">
-                    <a:blip r:embed="rId54">
+                    <a:blip r:embed="rId64">
                       <a:extLst>
                         <a:ext uri="{28A0092B-C50C-407E-A947-70E740481C1C}">
                           <a14:useLocalDpi xmlns:a14="http://schemas.microsoft.com/office/drawing/2010/main" val="0"/>
@@ -20022,7 +21343,7 @@
                     <pic:cNvPicPr/>
                   </pic:nvPicPr>
                   <pic:blipFill>
-                    <a:blip r:embed="rId55">
+                    <a:blip r:embed="rId65">
                       <a:extLst>
                         <a:ext uri="{28A0092B-C50C-407E-A947-70E740481C1C}">
                           <a14:useLocalDpi xmlns:a14="http://schemas.microsoft.com/office/drawing/2010/main" val="0"/>
@@ -20123,7 +21444,7 @@
                     <pic:cNvPicPr/>
                   </pic:nvPicPr>
                   <pic:blipFill>
-                    <a:blip r:embed="rId56">
+                    <a:blip r:embed="rId66">
                       <a:extLst>
                         <a:ext uri="{28A0092B-C50C-407E-A947-70E740481C1C}">
                           <a14:useLocalDpi xmlns:a14="http://schemas.microsoft.com/office/drawing/2010/main" val="0"/>
@@ -20978,13 +22299,13 @@
     </w:lvl>
   </w:abstractNum>
   <w:abstractNum w:abstractNumId="6" w15:restartNumberingAfterBreak="0">
-    <w:nsid w:val="792024F7"/>
+    <w:nsid w:val="6D2C0061"/>
     <w:multiLevelType w:val="hybridMultilevel"/>
-    <w:tmpl w:val="DE6425E6"/>
-    <w:lvl w:ilvl="0" w:tplc="D1704EC8">
-      <w:start w:val="1"/>
+    <w:tmpl w:val="CB2CE064"/>
+    <w:lvl w:ilvl="0" w:tplc="BDAE31CC">
+      <w:start w:val="11"/>
       <w:numFmt w:val="decimal"/>
-      <w:lvlText w:val="%1-"/>
+      <w:lvlText w:val="%1"/>
       <w:lvlJc w:val="left"/>
       <w:pPr>
         <w:ind w:left="720" w:hanging="360"/>
@@ -21066,11 +22387,100 @@
       </w:pPr>
     </w:lvl>
   </w:abstractNum>
+  <w:abstractNum w:abstractNumId="7" w15:restartNumberingAfterBreak="0">
+    <w:nsid w:val="792024F7"/>
+    <w:multiLevelType w:val="hybridMultilevel"/>
+    <w:tmpl w:val="DE6425E6"/>
+    <w:lvl w:ilvl="0" w:tplc="D1704EC8">
+      <w:start w:val="1"/>
+      <w:numFmt w:val="decimal"/>
+      <w:lvlText w:val="%1-"/>
+      <w:lvlJc w:val="left"/>
+      <w:pPr>
+        <w:ind w:left="720" w:hanging="360"/>
+      </w:pPr>
+      <w:rPr>
+        <w:rFonts w:hint="default"/>
+      </w:rPr>
+    </w:lvl>
+    <w:lvl w:ilvl="1" w:tplc="04090019" w:tentative="1">
+      <w:start w:val="1"/>
+      <w:numFmt w:val="lowerLetter"/>
+      <w:lvlText w:val="%2."/>
+      <w:lvlJc w:val="left"/>
+      <w:pPr>
+        <w:ind w:left="1440" w:hanging="360"/>
+      </w:pPr>
+    </w:lvl>
+    <w:lvl w:ilvl="2" w:tplc="0409001B" w:tentative="1">
+      <w:start w:val="1"/>
+      <w:numFmt w:val="lowerRoman"/>
+      <w:lvlText w:val="%3."/>
+      <w:lvlJc w:val="right"/>
+      <w:pPr>
+        <w:ind w:left="2160" w:hanging="180"/>
+      </w:pPr>
+    </w:lvl>
+    <w:lvl w:ilvl="3" w:tplc="0409000F" w:tentative="1">
+      <w:start w:val="1"/>
+      <w:numFmt w:val="decimal"/>
+      <w:lvlText w:val="%4."/>
+      <w:lvlJc w:val="left"/>
+      <w:pPr>
+        <w:ind w:left="2880" w:hanging="360"/>
+      </w:pPr>
+    </w:lvl>
+    <w:lvl w:ilvl="4" w:tplc="04090019" w:tentative="1">
+      <w:start w:val="1"/>
+      <w:numFmt w:val="lowerLetter"/>
+      <w:lvlText w:val="%5."/>
+      <w:lvlJc w:val="left"/>
+      <w:pPr>
+        <w:ind w:left="3600" w:hanging="360"/>
+      </w:pPr>
+    </w:lvl>
+    <w:lvl w:ilvl="5" w:tplc="0409001B" w:tentative="1">
+      <w:start w:val="1"/>
+      <w:numFmt w:val="lowerRoman"/>
+      <w:lvlText w:val="%6."/>
+      <w:lvlJc w:val="right"/>
+      <w:pPr>
+        <w:ind w:left="4320" w:hanging="180"/>
+      </w:pPr>
+    </w:lvl>
+    <w:lvl w:ilvl="6" w:tplc="0409000F" w:tentative="1">
+      <w:start w:val="1"/>
+      <w:numFmt w:val="decimal"/>
+      <w:lvlText w:val="%7."/>
+      <w:lvlJc w:val="left"/>
+      <w:pPr>
+        <w:ind w:left="5040" w:hanging="360"/>
+      </w:pPr>
+    </w:lvl>
+    <w:lvl w:ilvl="7" w:tplc="04090019" w:tentative="1">
+      <w:start w:val="1"/>
+      <w:numFmt w:val="lowerLetter"/>
+      <w:lvlText w:val="%8."/>
+      <w:lvlJc w:val="left"/>
+      <w:pPr>
+        <w:ind w:left="5760" w:hanging="360"/>
+      </w:pPr>
+    </w:lvl>
+    <w:lvl w:ilvl="8" w:tplc="0409001B" w:tentative="1">
+      <w:start w:val="1"/>
+      <w:numFmt w:val="lowerRoman"/>
+      <w:lvlText w:val="%9."/>
+      <w:lvlJc w:val="right"/>
+      <w:pPr>
+        <w:ind w:left="6480" w:hanging="180"/>
+      </w:pPr>
+    </w:lvl>
+  </w:abstractNum>
   <w:num w:numId="1" w16cid:durableId="1370449372">
     <w:abstractNumId w:val="1"/>
   </w:num>
   <w:num w:numId="2" w16cid:durableId="1990816728">
-    <w:abstractNumId w:val="6"/>
+    <w:abstractNumId w:val="7"/>
   </w:num>
   <w:num w:numId="3" w16cid:durableId="1527863959">
     <w:abstractNumId w:val="3"/>
@@ -21086,6 +22496,9 @@
   </w:num>
   <w:num w:numId="7" w16cid:durableId="1864593753">
     <w:abstractNumId w:val="4"/>
+  </w:num>
+  <w:num w:numId="8" w16cid:durableId="286089287">
+    <w:abstractNumId w:val="6"/>
   </w:num>
 </w:numbering>
 </file>

</xml_diff>